<commit_message>
Minor tweaks to the document
</commit_message>
<xml_diff>
--- a/cv_friggeri.docx
+++ b/cv_friggeri.docx
@@ -68,6 +68,7 @@
                                 <w:szCs w:val="79"/>
                               </w:rPr>
                             </w:pPr>
+                            <w:proofErr w:type="gramStart"/>
                             <w:r>
                               <w:rPr>
                                 <w:rFonts w:ascii="Roboto Thin" w:hAnsi="Roboto Thin"/>
@@ -86,6 +87,7 @@
                               </w:rPr>
                               <w:t>ohn</w:t>
                             </w:r>
+                            <w:proofErr w:type="gramEnd"/>
                             <w:r>
                               <w:rPr>
                                 <w:rFonts w:ascii="Roboto Thin" w:hAnsi="Roboto Thin"/>
@@ -93,8 +95,19 @@
                                 <w:sz w:val="79"/>
                                 <w:szCs w:val="79"/>
                               </w:rPr>
-                              <w:t xml:space="preserve"> silva</w:t>
+                              <w:t xml:space="preserve"> </w:t>
                             </w:r>
+                            <w:proofErr w:type="spellStart"/>
+                            <w:r>
+                              <w:rPr>
+                                <w:rFonts w:ascii="Roboto Thin" w:hAnsi="Roboto Thin"/>
+                                <w:color w:val="FFFFFF" w:themeColor="background1"/>
+                                <w:sz w:val="79"/>
+                                <w:szCs w:val="79"/>
+                              </w:rPr>
+                              <w:t>silva</w:t>
+                            </w:r>
+                            <w:proofErr w:type="spellEnd"/>
                             <w:r>
                               <w:rPr>
                                 <w:rFonts w:ascii="Roboto Thin" w:hAnsi="Roboto Thin"/>
@@ -233,8 +246,20 @@
           <w:sz w:val="27"/>
           <w:szCs w:val="27"/>
         </w:rPr>
-        <w:t>Lorem ipsum dolor sit amet</w:t>
-      </w:r>
+        <w:t xml:space="preserve">Lorem ipsum dolor sit </w:t>
+      </w:r>
+      <w:proofErr w:type="spellStart"/>
+      <w:r>
+        <w:rPr>
+          <w:rFonts w:ascii="Roboto Thin" w:hAnsi="Roboto Thin"/>
+          <w:color w:val="FFFFFF"/>
+          <w:position w:val="-1"/>
+          <w:sz w:val="27"/>
+          <w:szCs w:val="27"/>
+        </w:rPr>
+        <w:t>amet</w:t>
+      </w:r>
+      <w:proofErr w:type="spellEnd"/>
     </w:p>
     <w:p>
       <w:pPr>
@@ -289,6 +314,7 @@
           </v:group>
         </w:pict>
       </w:r>
+      <w:proofErr w:type="gramStart"/>
       <w:r>
         <w:rPr>
           <w:b/>
@@ -336,6 +362,7 @@
         </w:rPr>
         <w:t>t</w:t>
       </w:r>
+      <w:proofErr w:type="gramEnd"/>
     </w:p>
     <w:p>
       <w:pPr>
@@ -457,6 +484,7 @@
         </w:rPr>
         <w:t xml:space="preserve"> </w:t>
       </w:r>
+      <w:proofErr w:type="gramStart"/>
       <w:r>
         <w:rPr>
           <w:color w:val="999999"/>
@@ -476,49 +504,48 @@
         </w:rPr>
         <w:t xml:space="preserve"> </w:t>
       </w:r>
-      <w:hyperlink r:id="rId5">
-        <w:r>
-          <w:rPr>
-            <w:color w:val="4D4D4D"/>
-            <w:w w:val="91"/>
-          </w:rPr>
-          <w:t>dolor</w:t>
-        </w:r>
-        <w:r>
-          <w:rPr>
-            <w:color w:val="4D4D4D"/>
-            <w:w w:val="110"/>
-          </w:rPr>
-          <w:t>.</w:t>
-        </w:r>
-        <w:r>
-          <w:rPr>
-            <w:color w:val="4D4D4D"/>
-            <w:spacing w:val="1"/>
-            <w:w w:val="110"/>
-          </w:rPr>
-          <w:t>lorem</w:t>
-        </w:r>
-        <w:r>
-          <w:rPr>
-            <w:color w:val="4D4D4D"/>
-            <w:w w:val="110"/>
-          </w:rPr>
-          <w:t>.</w:t>
-        </w:r>
-        <w:r>
-          <w:rPr>
-            <w:color w:val="4D4D4D"/>
-            <w:w w:val="94"/>
-          </w:rPr>
-          <w:t>io</w:t>
-        </w:r>
-      </w:hyperlink>
+      <w:r>
+        <w:rPr>
+          <w:color w:val="4D4D4D"/>
+          <w:w w:val="91"/>
+        </w:rPr>
+        <w:t>dolor</w:t>
+      </w:r>
+      <w:r>
+        <w:rPr>
+          <w:color w:val="4D4D4D"/>
+          <w:w w:val="110"/>
+        </w:rPr>
+        <w:t>.</w:t>
+      </w:r>
+      <w:r>
+        <w:rPr>
+          <w:color w:val="4D4D4D"/>
+          <w:spacing w:val="1"/>
+          <w:w w:val="110"/>
+        </w:rPr>
+        <w:t>lorem</w:t>
+      </w:r>
+      <w:r>
+        <w:rPr>
+          <w:color w:val="4D4D4D"/>
+          <w:w w:val="110"/>
+        </w:rPr>
+        <w:t>.</w:t>
+      </w:r>
       <w:r>
         <w:rPr>
           <w:color w:val="4D4D4D"/>
           <w:w w:val="94"/>
         </w:rPr>
+        <w:t>io</w:t>
+      </w:r>
+      <w:proofErr w:type="gramEnd"/>
+      <w:r>
+        <w:rPr>
+          <w:color w:val="4D4D4D"/>
+          <w:w w:val="94"/>
+        </w:rPr>
         <w:t xml:space="preserve"> </w:t>
       </w:r>
       <w:r>
@@ -534,15 +561,13 @@
         </w:rPr>
         <w:t xml:space="preserve"> </w:t>
       </w:r>
-      <w:hyperlink r:id="rId6">
-        <w:r>
-          <w:rPr>
-            <w:color w:val="4D4D4D"/>
-            <w:w w:val="91"/>
-          </w:rPr>
-          <w:t>dolor</w:t>
-        </w:r>
-      </w:hyperlink>
+      <w:r>
+        <w:rPr>
+          <w:color w:val="4D4D4D"/>
+          <w:w w:val="91"/>
+        </w:rPr>
+        <w:t>dolor</w:t>
+      </w:r>
     </w:p>
     <w:p>
       <w:pPr>
@@ -552,7 +577,14 @@
         <w:rPr>
           <w:color w:val="999999"/>
         </w:rPr>
-        <w:t xml:space="preserve">  twitter</w:t>
+        <w:t xml:space="preserve">  </w:t>
+      </w:r>
+      <w:proofErr w:type="gramStart"/>
+      <w:r>
+        <w:rPr>
+          <w:color w:val="999999"/>
+        </w:rPr>
+        <w:t>twitter</w:t>
       </w:r>
       <w:r>
         <w:rPr>
@@ -574,15 +606,14 @@
         </w:rPr>
         <w:t>#</w:t>
       </w:r>
-      <w:hyperlink r:id="rId7">
-        <w:r>
-          <w:rPr>
-            <w:color w:val="4D4D4D"/>
-            <w:w w:val="91"/>
-          </w:rPr>
-          <w:t>dolor</w:t>
-        </w:r>
-      </w:hyperlink>
+      <w:proofErr w:type="gramEnd"/>
+      <w:r>
+        <w:rPr>
+          <w:color w:val="4D4D4D"/>
+          <w:w w:val="91"/>
+        </w:rPr>
+        <w:t>dolor</w:t>
+      </w:r>
     </w:p>
     <w:p>
       <w:pPr>
@@ -597,6 +628,7 @@
           <w:szCs w:val="28"/>
         </w:rPr>
       </w:pPr>
+      <w:proofErr w:type="gramStart"/>
       <w:r>
         <w:rPr>
           <w:b/>
@@ -625,6 +657,7 @@
         </w:rPr>
         <w:t>ills</w:t>
       </w:r>
+      <w:proofErr w:type="gramEnd"/>
     </w:p>
     <w:p>
       <w:pPr>
@@ -636,6 +669,7 @@
           <w:w w:val="109"/>
         </w:rPr>
       </w:pPr>
+      <w:proofErr w:type="gramStart"/>
       <w:r>
         <w:rPr>
           <w:color w:val="999999"/>
@@ -679,6 +713,7 @@
         </w:rPr>
         <w:t>ent</w:t>
       </w:r>
+      <w:proofErr w:type="gramEnd"/>
     </w:p>
     <w:p>
       <w:pPr>
@@ -741,12 +776,14 @@
         </w:rPr>
         <w:t xml:space="preserve">    </w:t>
       </w:r>
+      <w:proofErr w:type="spellStart"/>
       <w:r>
         <w:rPr>
           <w:color w:val="4D4D4D"/>
         </w:rPr>
         <w:t>Inermis</w:t>
       </w:r>
+      <w:proofErr w:type="spellEnd"/>
     </w:p>
     <w:p>
       <w:pPr>
@@ -757,6 +794,7 @@
           <w:w w:val="97"/>
         </w:rPr>
       </w:pPr>
+      <w:proofErr w:type="gramStart"/>
       <w:r>
         <w:rPr>
           <w:color w:val="999999"/>
@@ -807,6 +845,7 @@
         </w:rPr>
         <w:t>le</w:t>
       </w:r>
+      <w:proofErr w:type="gramEnd"/>
     </w:p>
     <w:p>
       <w:pPr>
@@ -822,8 +861,17 @@
           <w:color w:val="4D4D4D"/>
           <w:w w:val="127"/>
         </w:rPr>
-        <w:t xml:space="preserve">   Fastidii</w:t>
-      </w:r>
+        <w:t xml:space="preserve">   </w:t>
+      </w:r>
+      <w:proofErr w:type="spellStart"/>
+      <w:r>
+        <w:rPr>
+          <w:color w:val="4D4D4D"/>
+          <w:w w:val="127"/>
+        </w:rPr>
+        <w:t>Fastidii</w:t>
+      </w:r>
+      <w:proofErr w:type="spellEnd"/>
       <w:r>
         <w:rPr>
           <w:color w:val="4D4D4D"/>
@@ -873,6 +921,7 @@
           <w:w w:val="93"/>
         </w:rPr>
       </w:pPr>
+      <w:proofErr w:type="gramStart"/>
       <w:r>
         <w:rPr>
           <w:color w:val="999999"/>
@@ -907,7 +956,15 @@
           <w:color w:val="999999"/>
           <w:w w:val="93"/>
         </w:rPr>
-        <w:t xml:space="preserve">r </w:t>
+        <w:t>r</w:t>
+      </w:r>
+      <w:proofErr w:type="gramEnd"/>
+      <w:r>
+        <w:rPr>
+          <w:color w:val="999999"/>
+          <w:w w:val="93"/>
+        </w:rPr>
+        <w:t xml:space="preserve"> </w:t>
       </w:r>
     </w:p>
     <w:p>
@@ -924,8 +981,17 @@
           <w:color w:val="4D4D4D"/>
           <w:w w:val="127"/>
         </w:rPr>
-        <w:t xml:space="preserve">   Fastidii</w:t>
-      </w:r>
+        <w:t xml:space="preserve">   </w:t>
+      </w:r>
+      <w:proofErr w:type="spellStart"/>
+      <w:r>
+        <w:rPr>
+          <w:color w:val="4D4D4D"/>
+          <w:w w:val="127"/>
+        </w:rPr>
+        <w:t>Fastidii</w:t>
+      </w:r>
+      <w:proofErr w:type="spellEnd"/>
       <w:r>
         <w:rPr>
           <w:color w:val="4D4D4D"/>
@@ -996,6 +1062,7 @@
           <w:szCs w:val="28"/>
         </w:rPr>
       </w:pPr>
+      <w:proofErr w:type="gramStart"/>
       <w:r>
         <w:rPr>
           <w:b/>
@@ -1043,12 +1110,14 @@
         </w:rPr>
         <w:t>s</w:t>
       </w:r>
+      <w:proofErr w:type="gramEnd"/>
     </w:p>
     <w:p>
       <w:pPr>
         <w:spacing w:before="11"/>
         <w:ind w:left="110" w:right="199"/>
       </w:pPr>
+      <w:proofErr w:type="gramStart"/>
       <w:r>
         <w:rPr>
           <w:color w:val="999999"/>
@@ -1084,6 +1153,7 @@
         </w:rPr>
         <w:t>e</w:t>
       </w:r>
+      <w:proofErr w:type="gramEnd"/>
     </w:p>
     <w:p>
       <w:pPr>
@@ -1099,8 +1169,17 @@
           <w:color w:val="4D4D4D"/>
           <w:w w:val="127"/>
         </w:rPr>
-        <w:t xml:space="preserve">   Fastidii</w:t>
-      </w:r>
+        <w:t xml:space="preserve">   </w:t>
+      </w:r>
+      <w:proofErr w:type="spellStart"/>
+      <w:r>
+        <w:rPr>
+          <w:color w:val="4D4D4D"/>
+          <w:w w:val="127"/>
+        </w:rPr>
+        <w:t>Fastidii</w:t>
+      </w:r>
+      <w:proofErr w:type="spellEnd"/>
       <w:r>
         <w:rPr>
           <w:color w:val="4D4D4D"/>
@@ -1150,6 +1229,7 @@
           <w:w w:val="106"/>
         </w:rPr>
       </w:pPr>
+      <w:proofErr w:type="gramStart"/>
       <w:r>
         <w:rPr>
           <w:color w:val="999999"/>
@@ -1187,13 +1267,23 @@
         </w:rPr>
         <w:t>iate</w:t>
       </w:r>
+      <w:proofErr w:type="gramEnd"/>
       <w:r>
         <w:rPr>
           <w:color w:val="4D4D4D"/>
           <w:w w:val="127"/>
         </w:rPr>
-        <w:t xml:space="preserve">   Fastidii</w:t>
-      </w:r>
+        <w:t xml:space="preserve">   </w:t>
+      </w:r>
+      <w:proofErr w:type="spellStart"/>
+      <w:r>
+        <w:rPr>
+          <w:color w:val="4D4D4D"/>
+          <w:w w:val="127"/>
+        </w:rPr>
+        <w:t>Fastidii</w:t>
+      </w:r>
+      <w:proofErr w:type="spellEnd"/>
       <w:r>
         <w:rPr>
           <w:color w:val="4D4D4D"/>
@@ -1238,6 +1328,7 @@
       <w:pPr>
         <w:ind w:left="110" w:right="199"/>
       </w:pPr>
+      <w:proofErr w:type="gramStart"/>
       <w:r>
         <w:rPr>
           <w:color w:val="999999"/>
@@ -1287,6 +1378,7 @@
         </w:rPr>
         <w:t>r</w:t>
       </w:r>
+      <w:proofErr w:type="gramEnd"/>
     </w:p>
     <w:p>
       <w:pPr>
@@ -1302,8 +1394,17 @@
           <w:color w:val="4D4D4D"/>
           <w:w w:val="127"/>
         </w:rPr>
-        <w:t xml:space="preserve">   Fastidii</w:t>
-      </w:r>
+        <w:t xml:space="preserve">   </w:t>
+      </w:r>
+      <w:proofErr w:type="spellStart"/>
+      <w:r>
+        <w:rPr>
+          <w:color w:val="4D4D4D"/>
+          <w:w w:val="127"/>
+        </w:rPr>
+        <w:t>Fastidii</w:t>
+      </w:r>
+      <w:proofErr w:type="spellEnd"/>
       <w:r>
         <w:rPr>
           <w:color w:val="4D4D4D"/>
@@ -1355,6 +1456,7 @@
       <w:r>
         <w:br w:type="column"/>
       </w:r>
+      <w:proofErr w:type="gramStart"/>
       <w:r>
         <w:rPr>
           <w:b/>
@@ -1422,6 +1524,7 @@
         </w:rPr>
         <w:t>d</w:t>
       </w:r>
+      <w:proofErr w:type="gramEnd"/>
       <w:r>
         <w:rPr>
           <w:b/>
@@ -1500,6 +1603,8 @@
       </w:pPr>
     </w:p>
     <w:p>
+      <w:proofErr w:type="spellStart"/>
+      <w:proofErr w:type="gramStart"/>
       <w:r>
         <w:rPr>
           <w:b/>
@@ -1508,6 +1613,8 @@
         </w:rPr>
         <w:t>virtute</w:t>
       </w:r>
+      <w:proofErr w:type="spellEnd"/>
+      <w:proofErr w:type="gramEnd"/>
       <w:r>
         <w:rPr>
           <w:b/>
@@ -1530,13 +1637,41 @@
         </w:rPr>
         <w:t xml:space="preserve"> </w:t>
       </w:r>
+      <w:proofErr w:type="spellStart"/>
       <w:r>
         <w:rPr>
           <w:b/>
           <w:color w:val="999999"/>
           <w:w w:val="84"/>
         </w:rPr>
-        <w:t>Euismod consequuntur in quo</w:t>
+        <w:t>Euismod</w:t>
+      </w:r>
+      <w:proofErr w:type="spellEnd"/>
+      <w:r>
+        <w:rPr>
+          <w:b/>
+          <w:color w:val="999999"/>
+          <w:w w:val="84"/>
+        </w:rPr>
+        <w:t xml:space="preserve"> </w:t>
+      </w:r>
+      <w:proofErr w:type="spellStart"/>
+      <w:r>
+        <w:rPr>
+          <w:b/>
+          <w:color w:val="999999"/>
+          <w:w w:val="84"/>
+        </w:rPr>
+        <w:t>consequuntur</w:t>
+      </w:r>
+      <w:proofErr w:type="spellEnd"/>
+      <w:r>
+        <w:rPr>
+          <w:b/>
+          <w:color w:val="999999"/>
+          <w:w w:val="84"/>
+        </w:rPr>
+        <w:t xml:space="preserve"> in quo</w:t>
       </w:r>
       <w:r>
         <w:rPr>
@@ -1561,29 +1696,27 @@
         </w:rPr>
         <w:t xml:space="preserve">                       </w:t>
       </w:r>
-      <w:hyperlink r:id="rId8">
-        <w:r>
-          <w:rPr>
-            <w:color w:val="999999"/>
-            <w:w w:val="109"/>
-          </w:rPr>
-          <w:t>veri.docendi</w:t>
-        </w:r>
-        <w:r>
-          <w:rPr>
-            <w:color w:val="999999"/>
-            <w:w w:val="111"/>
-          </w:rPr>
-          <w:t>.</w:t>
-        </w:r>
-        <w:r>
-          <w:rPr>
-            <w:color w:val="999999"/>
-            <w:w w:val="115"/>
-          </w:rPr>
-          <w:t>de</w:t>
-        </w:r>
-      </w:hyperlink>
+      <w:r>
+        <w:rPr>
+          <w:color w:val="999999"/>
+          <w:w w:val="109"/>
+        </w:rPr>
+        <w:t>veri.docendi</w:t>
+      </w:r>
+      <w:r>
+        <w:rPr>
+          <w:color w:val="999999"/>
+          <w:w w:val="111"/>
+        </w:rPr>
+        <w:t>.</w:t>
+      </w:r>
+      <w:r>
+        <w:rPr>
+          <w:color w:val="999999"/>
+          <w:w w:val="115"/>
+        </w:rPr>
+        <w:t>de</w:t>
+      </w:r>
     </w:p>
     <w:p>
       <w:pPr>
@@ -1608,8 +1741,30 @@
         <w:rPr>
           <w:color w:val="4D4D4D"/>
         </w:rPr>
-        <w:t>Lorem ipsum dolor sit amet, at pro sensibus</w:t>
-      </w:r>
+        <w:t xml:space="preserve">Lorem ipsum dolor sit </w:t>
+      </w:r>
+      <w:proofErr w:type="spellStart"/>
+      <w:r>
+        <w:rPr>
+          <w:color w:val="4D4D4D"/>
+        </w:rPr>
+        <w:t>amet</w:t>
+      </w:r>
+      <w:proofErr w:type="spellEnd"/>
+      <w:r>
+        <w:rPr>
+          <w:color w:val="4D4D4D"/>
+        </w:rPr>
+        <w:t xml:space="preserve">, at pro </w:t>
+      </w:r>
+      <w:proofErr w:type="spellStart"/>
+      <w:r>
+        <w:rPr>
+          <w:color w:val="4D4D4D"/>
+        </w:rPr>
+        <w:t>sensibus</w:t>
+      </w:r>
+      <w:proofErr w:type="spellEnd"/>
     </w:p>
     <w:p>
       <w:pPr>
@@ -1630,12 +1785,70 @@
         </w:rPr>
         <w:t xml:space="preserve"> </w:t>
       </w:r>
-      <w:r>
-        <w:rPr>
-          <w:color w:val="4D4D4D"/>
-        </w:rPr>
-        <w:t>Inermis rationibus per ex, fastidii patrioque id eum</w:t>
-      </w:r>
+      <w:proofErr w:type="spellStart"/>
+      <w:r>
+        <w:rPr>
+          <w:color w:val="4D4D4D"/>
+        </w:rPr>
+        <w:t>Inermis</w:t>
+      </w:r>
+      <w:proofErr w:type="spellEnd"/>
+      <w:r>
+        <w:rPr>
+          <w:color w:val="4D4D4D"/>
+        </w:rPr>
+        <w:t xml:space="preserve"> </w:t>
+      </w:r>
+      <w:proofErr w:type="spellStart"/>
+      <w:r>
+        <w:rPr>
+          <w:color w:val="4D4D4D"/>
+        </w:rPr>
+        <w:t>rationibus</w:t>
+      </w:r>
+      <w:proofErr w:type="spellEnd"/>
+      <w:r>
+        <w:rPr>
+          <w:color w:val="4D4D4D"/>
+        </w:rPr>
+        <w:t xml:space="preserve"> per ex, </w:t>
+      </w:r>
+      <w:proofErr w:type="spellStart"/>
+      <w:r>
+        <w:rPr>
+          <w:color w:val="4D4D4D"/>
+        </w:rPr>
+        <w:t>fastidii</w:t>
+      </w:r>
+      <w:proofErr w:type="spellEnd"/>
+      <w:r>
+        <w:rPr>
+          <w:color w:val="4D4D4D"/>
+        </w:rPr>
+        <w:t xml:space="preserve"> </w:t>
+      </w:r>
+      <w:proofErr w:type="spellStart"/>
+      <w:r>
+        <w:rPr>
+          <w:color w:val="4D4D4D"/>
+        </w:rPr>
+        <w:t>patrioque</w:t>
+      </w:r>
+      <w:proofErr w:type="spellEnd"/>
+      <w:r>
+        <w:rPr>
+          <w:color w:val="4D4D4D"/>
+        </w:rPr>
+        <w:t xml:space="preserve"> id </w:t>
+      </w:r>
+      <w:proofErr w:type="spellStart"/>
+      <w:r>
+        <w:rPr>
+          <w:color w:val="4D4D4D"/>
+        </w:rPr>
+        <w:t>eum</w:t>
+      </w:r>
+      <w:proofErr w:type="spellEnd"/>
     </w:p>
     <w:p>
       <w:pPr>
@@ -1647,6 +1860,8 @@
       </w:pPr>
     </w:p>
     <w:p>
+      <w:proofErr w:type="spellStart"/>
+      <w:proofErr w:type="gramStart"/>
       <w:r>
         <w:rPr>
           <w:b/>
@@ -1655,6 +1870,8 @@
         </w:rPr>
         <w:t>epicuri</w:t>
       </w:r>
+      <w:proofErr w:type="spellEnd"/>
+      <w:proofErr w:type="gramEnd"/>
       <w:r>
         <w:rPr>
           <w:b/>
@@ -1691,8 +1908,54 @@
           <w:color w:val="999999"/>
           <w:w w:val="84"/>
         </w:rPr>
-        <w:t>u fuisset signiferumque vix</w:t>
-      </w:r>
+        <w:t xml:space="preserve">u </w:t>
+      </w:r>
+      <w:proofErr w:type="spellStart"/>
+      <w:r>
+        <w:rPr>
+          <w:b/>
+          <w:color w:val="999999"/>
+          <w:w w:val="84"/>
+        </w:rPr>
+        <w:t>fuisset</w:t>
+      </w:r>
+      <w:proofErr w:type="spellEnd"/>
+      <w:r>
+        <w:rPr>
+          <w:b/>
+          <w:color w:val="999999"/>
+          <w:w w:val="84"/>
+        </w:rPr>
+        <w:t xml:space="preserve"> </w:t>
+      </w:r>
+      <w:proofErr w:type="spellStart"/>
+      <w:r>
+        <w:rPr>
+          <w:b/>
+          <w:color w:val="999999"/>
+          <w:w w:val="84"/>
+        </w:rPr>
+        <w:t>signiferumque</w:t>
+      </w:r>
+      <w:proofErr w:type="spellEnd"/>
+      <w:r>
+        <w:rPr>
+          <w:b/>
+          <w:color w:val="999999"/>
+          <w:w w:val="84"/>
+        </w:rPr>
+        <w:t xml:space="preserve"> </w:t>
+      </w:r>
+      <w:proofErr w:type="spellStart"/>
+      <w:r>
+        <w:rPr>
+          <w:b/>
+          <w:color w:val="999999"/>
+          <w:w w:val="84"/>
+        </w:rPr>
+        <w:t>vix</w:t>
+      </w:r>
+      <w:proofErr w:type="spellEnd"/>
       <w:r>
         <w:rPr>
           <w:b/>
@@ -1716,58 +1979,56 @@
         </w:rPr>
         <w:t xml:space="preserve">                         </w:t>
       </w:r>
-      <w:hyperlink r:id="rId9">
-        <w:r>
-          <w:rPr>
-            <w:color w:val="999999"/>
-            <w:w w:val="97"/>
-          </w:rPr>
-          <w:t>fugiut</w:t>
-        </w:r>
-        <w:r>
-          <w:rPr>
-            <w:color w:val="999999"/>
-            <w:w w:val="87"/>
-          </w:rPr>
-          <w:t>.</w:t>
-        </w:r>
-        <w:r>
-          <w:rPr>
-            <w:color w:val="999999"/>
-            <w:spacing w:val="1"/>
-            <w:w w:val="110"/>
-          </w:rPr>
-          <w:t>faciet</w:t>
-        </w:r>
-        <w:r>
-          <w:rPr>
-            <w:color w:val="999999"/>
-            <w:w w:val="110"/>
-          </w:rPr>
-          <w:t>.</w:t>
-        </w:r>
-        <w:r>
-          <w:rPr>
-            <w:color w:val="999999"/>
-            <w:w w:val="94"/>
-          </w:rPr>
-          <w:t>io</w:t>
-        </w:r>
-        <w:r>
-          <w:rPr>
-            <w:color w:val="999999"/>
-            <w:w w:val="119"/>
-          </w:rPr>
-          <w:t>/</w:t>
-        </w:r>
-        <w:r>
-          <w:rPr>
-            <w:color w:val="999999"/>
-            <w:w w:val="97"/>
-          </w:rPr>
-          <w:t>lorem</w:t>
-        </w:r>
-      </w:hyperlink>
+      <w:r>
+        <w:rPr>
+          <w:color w:val="999999"/>
+          <w:w w:val="97"/>
+        </w:rPr>
+        <w:t>fugiut</w:t>
+      </w:r>
+      <w:r>
+        <w:rPr>
+          <w:color w:val="999999"/>
+          <w:w w:val="87"/>
+        </w:rPr>
+        <w:t>.</w:t>
+      </w:r>
+      <w:r>
+        <w:rPr>
+          <w:color w:val="999999"/>
+          <w:spacing w:val="1"/>
+          <w:w w:val="110"/>
+        </w:rPr>
+        <w:t>faciet</w:t>
+      </w:r>
+      <w:r>
+        <w:rPr>
+          <w:color w:val="999999"/>
+          <w:w w:val="110"/>
+        </w:rPr>
+        <w:t>.</w:t>
+      </w:r>
+      <w:r>
+        <w:rPr>
+          <w:color w:val="999999"/>
+          <w:w w:val="94"/>
+        </w:rPr>
+        <w:t>io</w:t>
+      </w:r>
+      <w:r>
+        <w:rPr>
+          <w:color w:val="999999"/>
+          <w:w w:val="119"/>
+        </w:rPr>
+        <w:t>/</w:t>
+      </w:r>
+      <w:r>
+        <w:rPr>
+          <w:color w:val="999999"/>
+          <w:w w:val="97"/>
+        </w:rPr>
+        <w:t>lorem</w:t>
+      </w:r>
     </w:p>
     <w:p>
       <w:pPr>
@@ -1792,8 +2053,30 @@
         <w:rPr>
           <w:color w:val="4D4D4D"/>
         </w:rPr>
-        <w:t>Lorem ipsum dolor sit amet, at pro sensibus</w:t>
-      </w:r>
+        <w:t xml:space="preserve">Lorem ipsum dolor sit </w:t>
+      </w:r>
+      <w:proofErr w:type="spellStart"/>
+      <w:r>
+        <w:rPr>
+          <w:color w:val="4D4D4D"/>
+        </w:rPr>
+        <w:t>amet</w:t>
+      </w:r>
+      <w:proofErr w:type="spellEnd"/>
+      <w:r>
+        <w:rPr>
+          <w:color w:val="4D4D4D"/>
+        </w:rPr>
+        <w:t xml:space="preserve">, at pro </w:t>
+      </w:r>
+      <w:proofErr w:type="spellStart"/>
+      <w:r>
+        <w:rPr>
+          <w:color w:val="4D4D4D"/>
+        </w:rPr>
+        <w:t>sensibus</w:t>
+      </w:r>
+      <w:proofErr w:type="spellEnd"/>
     </w:p>
     <w:p>
       <w:pPr>
@@ -1814,12 +2097,70 @@
         </w:rPr>
         <w:t xml:space="preserve"> </w:t>
       </w:r>
-      <w:r>
-        <w:rPr>
-          <w:color w:val="4D4D4D"/>
-        </w:rPr>
-        <w:t>Inermis rationibus per ex, fastidii patrioque id eum</w:t>
-      </w:r>
+      <w:proofErr w:type="spellStart"/>
+      <w:r>
+        <w:rPr>
+          <w:color w:val="4D4D4D"/>
+        </w:rPr>
+        <w:t>Inermis</w:t>
+      </w:r>
+      <w:proofErr w:type="spellEnd"/>
+      <w:r>
+        <w:rPr>
+          <w:color w:val="4D4D4D"/>
+        </w:rPr>
+        <w:t xml:space="preserve"> </w:t>
+      </w:r>
+      <w:proofErr w:type="spellStart"/>
+      <w:r>
+        <w:rPr>
+          <w:color w:val="4D4D4D"/>
+        </w:rPr>
+        <w:t>rationibus</w:t>
+      </w:r>
+      <w:proofErr w:type="spellEnd"/>
+      <w:r>
+        <w:rPr>
+          <w:color w:val="4D4D4D"/>
+        </w:rPr>
+        <w:t xml:space="preserve"> per ex, </w:t>
+      </w:r>
+      <w:proofErr w:type="spellStart"/>
+      <w:r>
+        <w:rPr>
+          <w:color w:val="4D4D4D"/>
+        </w:rPr>
+        <w:t>fastidii</w:t>
+      </w:r>
+      <w:proofErr w:type="spellEnd"/>
+      <w:r>
+        <w:rPr>
+          <w:color w:val="4D4D4D"/>
+        </w:rPr>
+        <w:t xml:space="preserve"> </w:t>
+      </w:r>
+      <w:proofErr w:type="spellStart"/>
+      <w:r>
+        <w:rPr>
+          <w:color w:val="4D4D4D"/>
+        </w:rPr>
+        <w:t>patrioque</w:t>
+      </w:r>
+      <w:proofErr w:type="spellEnd"/>
+      <w:r>
+        <w:rPr>
+          <w:color w:val="4D4D4D"/>
+        </w:rPr>
+        <w:t xml:space="preserve"> id </w:t>
+      </w:r>
+      <w:proofErr w:type="spellStart"/>
+      <w:r>
+        <w:rPr>
+          <w:color w:val="4D4D4D"/>
+        </w:rPr>
+        <w:t>eum</w:t>
+      </w:r>
+      <w:proofErr w:type="spellEnd"/>
     </w:p>
     <w:p>
       <w:pPr>
@@ -1842,6 +2183,7 @@
           <w:szCs w:val="34"/>
         </w:rPr>
       </w:pPr>
+      <w:proofErr w:type="gramStart"/>
       <w:r>
         <w:rPr>
           <w:b/>
@@ -1889,6 +2231,7 @@
         </w:rPr>
         <w:t>e</w:t>
       </w:r>
+      <w:proofErr w:type="gramEnd"/>
     </w:p>
     <w:p>
       <w:pPr>
@@ -1921,42 +2264,42 @@
         </w:rPr>
         <w:t xml:space="preserve"> </w:t>
       </w:r>
-      <w:hyperlink r:id="rId10">
-        <w:r>
-          <w:t xml:space="preserve"> </w:t>
-        </w:r>
-        <w:r>
-          <w:rPr>
-            <w:b/>
-            <w:color w:val="4D4D4D"/>
-            <w:w w:val="87"/>
-          </w:rPr>
-          <w:t>T</w:t>
-        </w:r>
-        <w:r>
-          <w:rPr>
-            <w:b/>
-            <w:color w:val="4D4D4D"/>
-            <w:w w:val="87"/>
-          </w:rPr>
-          <w:t>emporibus</w:t>
-        </w:r>
-        <w:r>
-          <w:rPr>
-            <w:b/>
-            <w:color w:val="4D4D4D"/>
-            <w:spacing w:val="13"/>
-            <w:w w:val="87"/>
-          </w:rPr>
-          <w:t xml:space="preserve"> </w:t>
-        </w:r>
-        <w:r>
-          <w:rPr>
-            <w:color w:val="4D4D4D"/>
-          </w:rPr>
-          <w:t>|</w:t>
-        </w:r>
-      </w:hyperlink>
+      <w:r>
+        <w:t xml:space="preserve"> </w:t>
+      </w:r>
+      <w:proofErr w:type="spellStart"/>
+      <w:r>
+        <w:rPr>
+          <w:b/>
+          <w:color w:val="4D4D4D"/>
+          <w:w w:val="87"/>
+        </w:rPr>
+        <w:t>T</w:t>
+      </w:r>
+      <w:r>
+        <w:rPr>
+          <w:b/>
+          <w:color w:val="4D4D4D"/>
+          <w:w w:val="87"/>
+        </w:rPr>
+        <w:t>emporibus</w:t>
+      </w:r>
+      <w:proofErr w:type="spellEnd"/>
+      <w:r>
+        <w:rPr>
+          <w:b/>
+          <w:color w:val="4D4D4D"/>
+          <w:spacing w:val="13"/>
+          <w:w w:val="87"/>
+        </w:rPr>
+        <w:t xml:space="preserve"> </w:t>
+      </w:r>
+      <w:r>
+        <w:rPr>
+          <w:color w:val="4D4D4D"/>
+        </w:rPr>
+        <w:t>|</w:t>
+      </w:r>
       <w:r>
         <w:rPr>
           <w:color w:val="4D4D4D"/>
@@ -1978,8 +2321,54 @@
           <w:color w:val="999999"/>
           <w:w w:val="84"/>
         </w:rPr>
-        <w:t>u fuisset signiferumque vix</w:t>
-      </w:r>
+        <w:t xml:space="preserve">u </w:t>
+      </w:r>
+      <w:proofErr w:type="spellStart"/>
+      <w:r>
+        <w:rPr>
+          <w:b/>
+          <w:color w:val="999999"/>
+          <w:w w:val="84"/>
+        </w:rPr>
+        <w:t>fuisset</w:t>
+      </w:r>
+      <w:proofErr w:type="spellEnd"/>
+      <w:r>
+        <w:rPr>
+          <w:b/>
+          <w:color w:val="999999"/>
+          <w:w w:val="84"/>
+        </w:rPr>
+        <w:t xml:space="preserve"> </w:t>
+      </w:r>
+      <w:proofErr w:type="spellStart"/>
+      <w:r>
+        <w:rPr>
+          <w:b/>
+          <w:color w:val="999999"/>
+          <w:w w:val="84"/>
+        </w:rPr>
+        <w:t>signiferumque</w:t>
+      </w:r>
+      <w:proofErr w:type="spellEnd"/>
+      <w:r>
+        <w:rPr>
+          <w:b/>
+          <w:color w:val="999999"/>
+          <w:w w:val="84"/>
+        </w:rPr>
+        <w:t xml:space="preserve"> </w:t>
+      </w:r>
+      <w:proofErr w:type="spellStart"/>
+      <w:r>
+        <w:rPr>
+          <w:b/>
+          <w:color w:val="999999"/>
+          <w:w w:val="84"/>
+        </w:rPr>
+        <w:t>vix</w:t>
+      </w:r>
+      <w:proofErr w:type="spellEnd"/>
       <w:r>
         <w:rPr>
           <w:b/>
@@ -2044,12 +2433,84 @@
           <w:numId w:val="8"/>
         </w:numPr>
       </w:pPr>
-      <w:r>
-        <w:rPr>
-          <w:color w:val="4D4D4D"/>
-        </w:rPr>
-        <w:t>Eu eripuit albucius his, porro expetendis instructior</w:t>
-      </w:r>
+      <w:proofErr w:type="spellStart"/>
+      <w:r>
+        <w:rPr>
+          <w:color w:val="4D4D4D"/>
+        </w:rPr>
+        <w:t>Eu</w:t>
+      </w:r>
+      <w:proofErr w:type="spellEnd"/>
+      <w:r>
+        <w:rPr>
+          <w:color w:val="4D4D4D"/>
+        </w:rPr>
+        <w:t xml:space="preserve"> </w:t>
+      </w:r>
+      <w:proofErr w:type="spellStart"/>
+      <w:r>
+        <w:rPr>
+          <w:color w:val="4D4D4D"/>
+        </w:rPr>
+        <w:t>eripuit</w:t>
+      </w:r>
+      <w:proofErr w:type="spellEnd"/>
+      <w:r>
+        <w:rPr>
+          <w:color w:val="4D4D4D"/>
+        </w:rPr>
+        <w:t xml:space="preserve"> </w:t>
+      </w:r>
+      <w:proofErr w:type="spellStart"/>
+      <w:r>
+        <w:rPr>
+          <w:color w:val="4D4D4D"/>
+        </w:rPr>
+        <w:t>albucius</w:t>
+      </w:r>
+      <w:proofErr w:type="spellEnd"/>
+      <w:r>
+        <w:rPr>
+          <w:color w:val="4D4D4D"/>
+        </w:rPr>
+        <w:t xml:space="preserve"> his, </w:t>
+      </w:r>
+      <w:proofErr w:type="spellStart"/>
+      <w:r>
+        <w:rPr>
+          <w:color w:val="4D4D4D"/>
+        </w:rPr>
+        <w:t>porro</w:t>
+      </w:r>
+      <w:proofErr w:type="spellEnd"/>
+      <w:r>
+        <w:rPr>
+          <w:color w:val="4D4D4D"/>
+        </w:rPr>
+        <w:t xml:space="preserve"> </w:t>
+      </w:r>
+      <w:proofErr w:type="spellStart"/>
+      <w:r>
+        <w:rPr>
+          <w:color w:val="4D4D4D"/>
+        </w:rPr>
+        <w:t>expetendis</w:t>
+      </w:r>
+      <w:proofErr w:type="spellEnd"/>
+      <w:r>
+        <w:rPr>
+          <w:color w:val="4D4D4D"/>
+        </w:rPr>
+        <w:t xml:space="preserve"> </w:t>
+      </w:r>
+      <w:proofErr w:type="spellStart"/>
+      <w:r>
+        <w:rPr>
+          <w:color w:val="4D4D4D"/>
+        </w:rPr>
+        <w:t>instructior</w:t>
+      </w:r>
+      <w:proofErr w:type="spellEnd"/>
     </w:p>
     <w:p>
       <w:pPr>
@@ -2059,12 +2520,84 @@
           <w:numId w:val="8"/>
         </w:numPr>
       </w:pPr>
-      <w:r>
-        <w:rPr>
-          <w:color w:val="4D4D4D"/>
-        </w:rPr>
-        <w:t>Eu eripuit albucius his, porro expetendis instructior</w:t>
-      </w:r>
+      <w:proofErr w:type="spellStart"/>
+      <w:r>
+        <w:rPr>
+          <w:color w:val="4D4D4D"/>
+        </w:rPr>
+        <w:t>Eu</w:t>
+      </w:r>
+      <w:proofErr w:type="spellEnd"/>
+      <w:r>
+        <w:rPr>
+          <w:color w:val="4D4D4D"/>
+        </w:rPr>
+        <w:t xml:space="preserve"> </w:t>
+      </w:r>
+      <w:proofErr w:type="spellStart"/>
+      <w:r>
+        <w:rPr>
+          <w:color w:val="4D4D4D"/>
+        </w:rPr>
+        <w:t>eripuit</w:t>
+      </w:r>
+      <w:proofErr w:type="spellEnd"/>
+      <w:r>
+        <w:rPr>
+          <w:color w:val="4D4D4D"/>
+        </w:rPr>
+        <w:t xml:space="preserve"> </w:t>
+      </w:r>
+      <w:proofErr w:type="spellStart"/>
+      <w:r>
+        <w:rPr>
+          <w:color w:val="4D4D4D"/>
+        </w:rPr>
+        <w:t>albucius</w:t>
+      </w:r>
+      <w:proofErr w:type="spellEnd"/>
+      <w:r>
+        <w:rPr>
+          <w:color w:val="4D4D4D"/>
+        </w:rPr>
+        <w:t xml:space="preserve"> his, </w:t>
+      </w:r>
+      <w:proofErr w:type="spellStart"/>
+      <w:r>
+        <w:rPr>
+          <w:color w:val="4D4D4D"/>
+        </w:rPr>
+        <w:t>porro</w:t>
+      </w:r>
+      <w:proofErr w:type="spellEnd"/>
+      <w:r>
+        <w:rPr>
+          <w:color w:val="4D4D4D"/>
+        </w:rPr>
+        <w:t xml:space="preserve"> </w:t>
+      </w:r>
+      <w:proofErr w:type="spellStart"/>
+      <w:r>
+        <w:rPr>
+          <w:color w:val="4D4D4D"/>
+        </w:rPr>
+        <w:t>expetendis</w:t>
+      </w:r>
+      <w:proofErr w:type="spellEnd"/>
+      <w:r>
+        <w:rPr>
+          <w:color w:val="4D4D4D"/>
+        </w:rPr>
+        <w:t xml:space="preserve"> </w:t>
+      </w:r>
+      <w:proofErr w:type="spellStart"/>
+      <w:r>
+        <w:rPr>
+          <w:color w:val="4D4D4D"/>
+        </w:rPr>
+        <w:t>instructior</w:t>
+      </w:r>
+      <w:proofErr w:type="spellEnd"/>
     </w:p>
     <w:p>
       <w:pPr>
@@ -2074,12 +2607,84 @@
           <w:numId w:val="8"/>
         </w:numPr>
       </w:pPr>
-      <w:r>
-        <w:rPr>
-          <w:color w:val="4D4D4D"/>
-        </w:rPr>
-        <w:t>Eu eripuit albucius his, porro expetendis instructior</w:t>
-      </w:r>
+      <w:proofErr w:type="spellStart"/>
+      <w:r>
+        <w:rPr>
+          <w:color w:val="4D4D4D"/>
+        </w:rPr>
+        <w:t>Eu</w:t>
+      </w:r>
+      <w:proofErr w:type="spellEnd"/>
+      <w:r>
+        <w:rPr>
+          <w:color w:val="4D4D4D"/>
+        </w:rPr>
+        <w:t xml:space="preserve"> </w:t>
+      </w:r>
+      <w:proofErr w:type="spellStart"/>
+      <w:r>
+        <w:rPr>
+          <w:color w:val="4D4D4D"/>
+        </w:rPr>
+        <w:t>eripuit</w:t>
+      </w:r>
+      <w:proofErr w:type="spellEnd"/>
+      <w:r>
+        <w:rPr>
+          <w:color w:val="4D4D4D"/>
+        </w:rPr>
+        <w:t xml:space="preserve"> </w:t>
+      </w:r>
+      <w:proofErr w:type="spellStart"/>
+      <w:r>
+        <w:rPr>
+          <w:color w:val="4D4D4D"/>
+        </w:rPr>
+        <w:t>albucius</w:t>
+      </w:r>
+      <w:proofErr w:type="spellEnd"/>
+      <w:r>
+        <w:rPr>
+          <w:color w:val="4D4D4D"/>
+        </w:rPr>
+        <w:t xml:space="preserve"> his, </w:t>
+      </w:r>
+      <w:proofErr w:type="spellStart"/>
+      <w:r>
+        <w:rPr>
+          <w:color w:val="4D4D4D"/>
+        </w:rPr>
+        <w:t>porro</w:t>
+      </w:r>
+      <w:proofErr w:type="spellEnd"/>
+      <w:r>
+        <w:rPr>
+          <w:color w:val="4D4D4D"/>
+        </w:rPr>
+        <w:t xml:space="preserve"> </w:t>
+      </w:r>
+      <w:proofErr w:type="spellStart"/>
+      <w:r>
+        <w:rPr>
+          <w:color w:val="4D4D4D"/>
+        </w:rPr>
+        <w:t>expetendis</w:t>
+      </w:r>
+      <w:proofErr w:type="spellEnd"/>
+      <w:r>
+        <w:rPr>
+          <w:color w:val="4D4D4D"/>
+        </w:rPr>
+        <w:t xml:space="preserve"> </w:t>
+      </w:r>
+      <w:proofErr w:type="spellStart"/>
+      <w:r>
+        <w:rPr>
+          <w:color w:val="4D4D4D"/>
+        </w:rPr>
+        <w:t>instructior</w:t>
+      </w:r>
+      <w:proofErr w:type="spellEnd"/>
     </w:p>
     <w:p>
       <w:pPr>
@@ -2106,42 +2711,42 @@
         </w:rPr>
         <w:t xml:space="preserve"> </w:t>
       </w:r>
-      <w:hyperlink r:id="rId11">
-        <w:r>
-          <w:t xml:space="preserve"> </w:t>
-        </w:r>
-        <w:r>
-          <w:rPr>
-            <w:b/>
-            <w:color w:val="4D4D4D"/>
-            <w:w w:val="76"/>
-          </w:rPr>
-          <w:t>M</w:t>
-        </w:r>
-        <w:r>
-          <w:rPr>
-            <w:b/>
-            <w:color w:val="4D4D4D"/>
-            <w:w w:val="76"/>
-          </w:rPr>
-          <w:t>ediocrem</w:t>
-        </w:r>
-        <w:r>
-          <w:rPr>
-            <w:b/>
-            <w:color w:val="4D4D4D"/>
-            <w:spacing w:val="9"/>
-            <w:w w:val="93"/>
-          </w:rPr>
-          <w:t xml:space="preserve"> </w:t>
-        </w:r>
-        <w:r>
-          <w:rPr>
-            <w:color w:val="4D4D4D"/>
-          </w:rPr>
-          <w:t>|</w:t>
-        </w:r>
-      </w:hyperlink>
+      <w:r>
+        <w:t xml:space="preserve"> </w:t>
+      </w:r>
+      <w:proofErr w:type="spellStart"/>
+      <w:r>
+        <w:rPr>
+          <w:b/>
+          <w:color w:val="4D4D4D"/>
+          <w:w w:val="76"/>
+        </w:rPr>
+        <w:t>M</w:t>
+      </w:r>
+      <w:r>
+        <w:rPr>
+          <w:b/>
+          <w:color w:val="4D4D4D"/>
+          <w:w w:val="76"/>
+        </w:rPr>
+        <w:t>ediocrem</w:t>
+      </w:r>
+      <w:proofErr w:type="spellEnd"/>
+      <w:r>
+        <w:rPr>
+          <w:b/>
+          <w:color w:val="4D4D4D"/>
+          <w:spacing w:val="9"/>
+          <w:w w:val="93"/>
+        </w:rPr>
+        <w:t xml:space="preserve"> </w:t>
+      </w:r>
+      <w:r>
+        <w:rPr>
+          <w:color w:val="4D4D4D"/>
+        </w:rPr>
+        <w:t>|</w:t>
+      </w:r>
       <w:r>
         <w:rPr>
           <w:color w:val="4D4D4D"/>
@@ -2149,6 +2754,7 @@
         </w:rPr>
         <w:t xml:space="preserve"> </w:t>
       </w:r>
+      <w:proofErr w:type="spellStart"/>
       <w:r>
         <w:rPr>
           <w:b/>
@@ -2163,6 +2769,7 @@
         </w:rPr>
         <w:t>ripuit</w:t>
       </w:r>
+      <w:proofErr w:type="spellEnd"/>
       <w:r>
         <w:rPr>
           <w:b/>
@@ -2186,8 +2793,6 @@
         </w:rPr>
         <w:t xml:space="preserve">                       </w:t>
       </w:r>
-      <w:bookmarkStart w:id="0" w:name="_GoBack"/>
-      <w:bookmarkEnd w:id="0"/>
       <w:r>
         <w:rPr>
           <w:color w:val="999999"/>
@@ -2263,12 +2868,84 @@
           <w:numId w:val="7"/>
         </w:numPr>
       </w:pPr>
-      <w:r>
-        <w:rPr>
-          <w:color w:val="4D4D4D"/>
-        </w:rPr>
-        <w:t>Eu eripuit albucius his, porro expetendis instructior</w:t>
-      </w:r>
+      <w:proofErr w:type="spellStart"/>
+      <w:r>
+        <w:rPr>
+          <w:color w:val="4D4D4D"/>
+        </w:rPr>
+        <w:t>Eu</w:t>
+      </w:r>
+      <w:proofErr w:type="spellEnd"/>
+      <w:r>
+        <w:rPr>
+          <w:color w:val="4D4D4D"/>
+        </w:rPr>
+        <w:t xml:space="preserve"> </w:t>
+      </w:r>
+      <w:proofErr w:type="spellStart"/>
+      <w:r>
+        <w:rPr>
+          <w:color w:val="4D4D4D"/>
+        </w:rPr>
+        <w:t>eripuit</w:t>
+      </w:r>
+      <w:proofErr w:type="spellEnd"/>
+      <w:r>
+        <w:rPr>
+          <w:color w:val="4D4D4D"/>
+        </w:rPr>
+        <w:t xml:space="preserve"> </w:t>
+      </w:r>
+      <w:proofErr w:type="spellStart"/>
+      <w:r>
+        <w:rPr>
+          <w:color w:val="4D4D4D"/>
+        </w:rPr>
+        <w:t>albucius</w:t>
+      </w:r>
+      <w:proofErr w:type="spellEnd"/>
+      <w:r>
+        <w:rPr>
+          <w:color w:val="4D4D4D"/>
+        </w:rPr>
+        <w:t xml:space="preserve"> his, </w:t>
+      </w:r>
+      <w:proofErr w:type="spellStart"/>
+      <w:r>
+        <w:rPr>
+          <w:color w:val="4D4D4D"/>
+        </w:rPr>
+        <w:t>porro</w:t>
+      </w:r>
+      <w:proofErr w:type="spellEnd"/>
+      <w:r>
+        <w:rPr>
+          <w:color w:val="4D4D4D"/>
+        </w:rPr>
+        <w:t xml:space="preserve"> </w:t>
+      </w:r>
+      <w:proofErr w:type="spellStart"/>
+      <w:r>
+        <w:rPr>
+          <w:color w:val="4D4D4D"/>
+        </w:rPr>
+        <w:t>expetendis</w:t>
+      </w:r>
+      <w:proofErr w:type="spellEnd"/>
+      <w:r>
+        <w:rPr>
+          <w:color w:val="4D4D4D"/>
+        </w:rPr>
+        <w:t xml:space="preserve"> </w:t>
+      </w:r>
+      <w:proofErr w:type="spellStart"/>
+      <w:r>
+        <w:rPr>
+          <w:color w:val="4D4D4D"/>
+        </w:rPr>
+        <w:t>instructior</w:t>
+      </w:r>
+      <w:proofErr w:type="spellEnd"/>
     </w:p>
     <w:p>
       <w:pPr>
@@ -2278,12 +2955,84 @@
           <w:numId w:val="7"/>
         </w:numPr>
       </w:pPr>
-      <w:r>
-        <w:rPr>
-          <w:color w:val="4D4D4D"/>
-        </w:rPr>
-        <w:t>Eu eripuit albucius his, porro expetendis instructior</w:t>
-      </w:r>
+      <w:proofErr w:type="spellStart"/>
+      <w:r>
+        <w:rPr>
+          <w:color w:val="4D4D4D"/>
+        </w:rPr>
+        <w:t>Eu</w:t>
+      </w:r>
+      <w:proofErr w:type="spellEnd"/>
+      <w:r>
+        <w:rPr>
+          <w:color w:val="4D4D4D"/>
+        </w:rPr>
+        <w:t xml:space="preserve"> </w:t>
+      </w:r>
+      <w:proofErr w:type="spellStart"/>
+      <w:r>
+        <w:rPr>
+          <w:color w:val="4D4D4D"/>
+        </w:rPr>
+        <w:t>eripuit</w:t>
+      </w:r>
+      <w:proofErr w:type="spellEnd"/>
+      <w:r>
+        <w:rPr>
+          <w:color w:val="4D4D4D"/>
+        </w:rPr>
+        <w:t xml:space="preserve"> </w:t>
+      </w:r>
+      <w:proofErr w:type="spellStart"/>
+      <w:r>
+        <w:rPr>
+          <w:color w:val="4D4D4D"/>
+        </w:rPr>
+        <w:t>albucius</w:t>
+      </w:r>
+      <w:proofErr w:type="spellEnd"/>
+      <w:r>
+        <w:rPr>
+          <w:color w:val="4D4D4D"/>
+        </w:rPr>
+        <w:t xml:space="preserve"> his, </w:t>
+      </w:r>
+      <w:proofErr w:type="spellStart"/>
+      <w:r>
+        <w:rPr>
+          <w:color w:val="4D4D4D"/>
+        </w:rPr>
+        <w:t>porro</w:t>
+      </w:r>
+      <w:proofErr w:type="spellEnd"/>
+      <w:r>
+        <w:rPr>
+          <w:color w:val="4D4D4D"/>
+        </w:rPr>
+        <w:t xml:space="preserve"> </w:t>
+      </w:r>
+      <w:proofErr w:type="spellStart"/>
+      <w:r>
+        <w:rPr>
+          <w:color w:val="4D4D4D"/>
+        </w:rPr>
+        <w:t>expetendis</w:t>
+      </w:r>
+      <w:proofErr w:type="spellEnd"/>
+      <w:r>
+        <w:rPr>
+          <w:color w:val="4D4D4D"/>
+        </w:rPr>
+        <w:t xml:space="preserve"> </w:t>
+      </w:r>
+      <w:proofErr w:type="spellStart"/>
+      <w:r>
+        <w:rPr>
+          <w:color w:val="4D4D4D"/>
+        </w:rPr>
+        <w:t>instructior</w:t>
+      </w:r>
+      <w:proofErr w:type="spellEnd"/>
     </w:p>
     <w:p>
       <w:pPr>
@@ -2293,12 +3042,84 @@
           <w:numId w:val="7"/>
         </w:numPr>
       </w:pPr>
-      <w:r>
-        <w:rPr>
-          <w:color w:val="4D4D4D"/>
-        </w:rPr>
-        <w:t>Eu eripuit albucius his, porro expetendis instructior</w:t>
-      </w:r>
+      <w:proofErr w:type="spellStart"/>
+      <w:r>
+        <w:rPr>
+          <w:color w:val="4D4D4D"/>
+        </w:rPr>
+        <w:t>Eu</w:t>
+      </w:r>
+      <w:proofErr w:type="spellEnd"/>
+      <w:r>
+        <w:rPr>
+          <w:color w:val="4D4D4D"/>
+        </w:rPr>
+        <w:t xml:space="preserve"> </w:t>
+      </w:r>
+      <w:proofErr w:type="spellStart"/>
+      <w:r>
+        <w:rPr>
+          <w:color w:val="4D4D4D"/>
+        </w:rPr>
+        <w:t>eripuit</w:t>
+      </w:r>
+      <w:proofErr w:type="spellEnd"/>
+      <w:r>
+        <w:rPr>
+          <w:color w:val="4D4D4D"/>
+        </w:rPr>
+        <w:t xml:space="preserve"> </w:t>
+      </w:r>
+      <w:proofErr w:type="spellStart"/>
+      <w:r>
+        <w:rPr>
+          <w:color w:val="4D4D4D"/>
+        </w:rPr>
+        <w:t>albucius</w:t>
+      </w:r>
+      <w:proofErr w:type="spellEnd"/>
+      <w:r>
+        <w:rPr>
+          <w:color w:val="4D4D4D"/>
+        </w:rPr>
+        <w:t xml:space="preserve"> his, </w:t>
+      </w:r>
+      <w:proofErr w:type="spellStart"/>
+      <w:r>
+        <w:rPr>
+          <w:color w:val="4D4D4D"/>
+        </w:rPr>
+        <w:t>porro</w:t>
+      </w:r>
+      <w:proofErr w:type="spellEnd"/>
+      <w:r>
+        <w:rPr>
+          <w:color w:val="4D4D4D"/>
+        </w:rPr>
+        <w:t xml:space="preserve"> </w:t>
+      </w:r>
+      <w:proofErr w:type="spellStart"/>
+      <w:r>
+        <w:rPr>
+          <w:color w:val="4D4D4D"/>
+        </w:rPr>
+        <w:t>expetendis</w:t>
+      </w:r>
+      <w:proofErr w:type="spellEnd"/>
+      <w:r>
+        <w:rPr>
+          <w:color w:val="4D4D4D"/>
+        </w:rPr>
+        <w:t xml:space="preserve"> </w:t>
+      </w:r>
+      <w:proofErr w:type="spellStart"/>
+      <w:r>
+        <w:rPr>
+          <w:color w:val="4D4D4D"/>
+        </w:rPr>
+        <w:t>instructior</w:t>
+      </w:r>
+      <w:proofErr w:type="spellEnd"/>
     </w:p>
     <w:p>
       <w:pPr>
@@ -2325,33 +3146,33 @@
         </w:rPr>
         <w:t xml:space="preserve"> </w:t>
       </w:r>
-      <w:hyperlink r:id="rId12">
-        <w:r>
-          <w:t xml:space="preserve"> </w:t>
-        </w:r>
-        <w:r>
-          <w:rPr>
-            <w:b/>
-            <w:color w:val="4D4D4D"/>
-            <w:w w:val="92"/>
-          </w:rPr>
-          <w:t>Omittam</w:t>
-        </w:r>
-        <w:r>
-          <w:rPr>
-            <w:b/>
-            <w:color w:val="4D4D4D"/>
-            <w:spacing w:val="6"/>
-          </w:rPr>
-          <w:t xml:space="preserve"> </w:t>
-        </w:r>
-        <w:r>
-          <w:rPr>
-            <w:color w:val="4D4D4D"/>
-          </w:rPr>
-          <w:t>|</w:t>
-        </w:r>
-      </w:hyperlink>
+      <w:r>
+        <w:t xml:space="preserve"> </w:t>
+      </w:r>
+      <w:proofErr w:type="spellStart"/>
+      <w:r>
+        <w:rPr>
+          <w:b/>
+          <w:color w:val="4D4D4D"/>
+          <w:w w:val="92"/>
+        </w:rPr>
+        <w:t>Omittam</w:t>
+      </w:r>
+      <w:proofErr w:type="spellEnd"/>
+      <w:r>
+        <w:rPr>
+          <w:b/>
+          <w:color w:val="4D4D4D"/>
+          <w:spacing w:val="6"/>
+        </w:rPr>
+        <w:t xml:space="preserve"> </w:t>
+      </w:r>
+      <w:r>
+        <w:rPr>
+          <w:color w:val="4D4D4D"/>
+        </w:rPr>
+        <w:t>|</w:t>
+      </w:r>
       <w:r>
         <w:rPr>
           <w:color w:val="4D4D4D"/>
@@ -2359,14 +3180,34 @@
         </w:rPr>
         <w:t xml:space="preserve"> </w:t>
       </w:r>
+      <w:proofErr w:type="spellStart"/>
       <w:r>
         <w:rPr>
           <w:b/>
           <w:color w:val="999999"/>
           <w:w w:val="93"/>
         </w:rPr>
-        <w:t>Fuisset Signiferm</w:t>
-      </w:r>
+        <w:t>Fuisset</w:t>
+      </w:r>
+      <w:proofErr w:type="spellEnd"/>
+      <w:r>
+        <w:rPr>
+          <w:b/>
+          <w:color w:val="999999"/>
+          <w:w w:val="93"/>
+        </w:rPr>
+        <w:t xml:space="preserve"> </w:t>
+      </w:r>
+      <w:proofErr w:type="spellStart"/>
+      <w:r>
+        <w:rPr>
+          <w:b/>
+          <w:color w:val="999999"/>
+          <w:w w:val="93"/>
+        </w:rPr>
+        <w:t>Signiferm</w:t>
+      </w:r>
+      <w:proofErr w:type="spellEnd"/>
       <w:r>
         <w:rPr>
           <w:b/>
@@ -2398,6 +3239,7 @@
         </w:rPr>
         <w:t xml:space="preserve"> </w:t>
       </w:r>
+      <w:proofErr w:type="spellStart"/>
       <w:r>
         <w:rPr>
           <w:color w:val="999999"/>
@@ -2405,6 +3247,7 @@
         </w:rPr>
         <w:t>Sensibus</w:t>
       </w:r>
+      <w:proofErr w:type="spellEnd"/>
       <w:r>
         <w:rPr>
           <w:color w:val="999999"/>
@@ -2435,12 +3278,84 @@
           <w:numId w:val="7"/>
         </w:numPr>
       </w:pPr>
-      <w:r>
-        <w:rPr>
-          <w:color w:val="4D4D4D"/>
-        </w:rPr>
-        <w:t>Eu eripuit albucius his, porro expetendis instructior</w:t>
-      </w:r>
+      <w:proofErr w:type="spellStart"/>
+      <w:r>
+        <w:rPr>
+          <w:color w:val="4D4D4D"/>
+        </w:rPr>
+        <w:t>Eu</w:t>
+      </w:r>
+      <w:proofErr w:type="spellEnd"/>
+      <w:r>
+        <w:rPr>
+          <w:color w:val="4D4D4D"/>
+        </w:rPr>
+        <w:t xml:space="preserve"> </w:t>
+      </w:r>
+      <w:proofErr w:type="spellStart"/>
+      <w:r>
+        <w:rPr>
+          <w:color w:val="4D4D4D"/>
+        </w:rPr>
+        <w:t>eripuit</w:t>
+      </w:r>
+      <w:proofErr w:type="spellEnd"/>
+      <w:r>
+        <w:rPr>
+          <w:color w:val="4D4D4D"/>
+        </w:rPr>
+        <w:t xml:space="preserve"> </w:t>
+      </w:r>
+      <w:proofErr w:type="spellStart"/>
+      <w:r>
+        <w:rPr>
+          <w:color w:val="4D4D4D"/>
+        </w:rPr>
+        <w:t>albucius</w:t>
+      </w:r>
+      <w:proofErr w:type="spellEnd"/>
+      <w:r>
+        <w:rPr>
+          <w:color w:val="4D4D4D"/>
+        </w:rPr>
+        <w:t xml:space="preserve"> his, </w:t>
+      </w:r>
+      <w:proofErr w:type="spellStart"/>
+      <w:r>
+        <w:rPr>
+          <w:color w:val="4D4D4D"/>
+        </w:rPr>
+        <w:t>porro</w:t>
+      </w:r>
+      <w:proofErr w:type="spellEnd"/>
+      <w:r>
+        <w:rPr>
+          <w:color w:val="4D4D4D"/>
+        </w:rPr>
+        <w:t xml:space="preserve"> </w:t>
+      </w:r>
+      <w:proofErr w:type="spellStart"/>
+      <w:r>
+        <w:rPr>
+          <w:color w:val="4D4D4D"/>
+        </w:rPr>
+        <w:t>expetendis</w:t>
+      </w:r>
+      <w:proofErr w:type="spellEnd"/>
+      <w:r>
+        <w:rPr>
+          <w:color w:val="4D4D4D"/>
+        </w:rPr>
+        <w:t xml:space="preserve"> </w:t>
+      </w:r>
+      <w:proofErr w:type="spellStart"/>
+      <w:r>
+        <w:rPr>
+          <w:color w:val="4D4D4D"/>
+        </w:rPr>
+        <w:t>instructior</w:t>
+      </w:r>
+      <w:proofErr w:type="spellEnd"/>
     </w:p>
     <w:p>
       <w:pPr>
@@ -2450,12 +3365,84 @@
           <w:numId w:val="7"/>
         </w:numPr>
       </w:pPr>
-      <w:r>
-        <w:rPr>
-          <w:color w:val="4D4D4D"/>
-        </w:rPr>
-        <w:t>Eu eripuit albucius his, porro expetendis instructior</w:t>
-      </w:r>
+      <w:proofErr w:type="spellStart"/>
+      <w:r>
+        <w:rPr>
+          <w:color w:val="4D4D4D"/>
+        </w:rPr>
+        <w:t>Eu</w:t>
+      </w:r>
+      <w:proofErr w:type="spellEnd"/>
+      <w:r>
+        <w:rPr>
+          <w:color w:val="4D4D4D"/>
+        </w:rPr>
+        <w:t xml:space="preserve"> </w:t>
+      </w:r>
+      <w:proofErr w:type="spellStart"/>
+      <w:r>
+        <w:rPr>
+          <w:color w:val="4D4D4D"/>
+        </w:rPr>
+        <w:t>eripuit</w:t>
+      </w:r>
+      <w:proofErr w:type="spellEnd"/>
+      <w:r>
+        <w:rPr>
+          <w:color w:val="4D4D4D"/>
+        </w:rPr>
+        <w:t xml:space="preserve"> </w:t>
+      </w:r>
+      <w:proofErr w:type="spellStart"/>
+      <w:r>
+        <w:rPr>
+          <w:color w:val="4D4D4D"/>
+        </w:rPr>
+        <w:t>albucius</w:t>
+      </w:r>
+      <w:proofErr w:type="spellEnd"/>
+      <w:r>
+        <w:rPr>
+          <w:color w:val="4D4D4D"/>
+        </w:rPr>
+        <w:t xml:space="preserve"> his, </w:t>
+      </w:r>
+      <w:proofErr w:type="spellStart"/>
+      <w:r>
+        <w:rPr>
+          <w:color w:val="4D4D4D"/>
+        </w:rPr>
+        <w:t>porro</w:t>
+      </w:r>
+      <w:proofErr w:type="spellEnd"/>
+      <w:r>
+        <w:rPr>
+          <w:color w:val="4D4D4D"/>
+        </w:rPr>
+        <w:t xml:space="preserve"> </w:t>
+      </w:r>
+      <w:proofErr w:type="spellStart"/>
+      <w:r>
+        <w:rPr>
+          <w:color w:val="4D4D4D"/>
+        </w:rPr>
+        <w:t>expetendis</w:t>
+      </w:r>
+      <w:proofErr w:type="spellEnd"/>
+      <w:r>
+        <w:rPr>
+          <w:color w:val="4D4D4D"/>
+        </w:rPr>
+        <w:t xml:space="preserve"> </w:t>
+      </w:r>
+      <w:proofErr w:type="spellStart"/>
+      <w:r>
+        <w:rPr>
+          <w:color w:val="4D4D4D"/>
+        </w:rPr>
+        <w:t>instructior</w:t>
+      </w:r>
+      <w:proofErr w:type="spellEnd"/>
     </w:p>
     <w:p>
       <w:pPr>
@@ -2465,12 +3452,84 @@
           <w:numId w:val="7"/>
         </w:numPr>
       </w:pPr>
-      <w:r>
-        <w:rPr>
-          <w:color w:val="4D4D4D"/>
-        </w:rPr>
-        <w:t>Eu eripuit albucius his, porro expetendis instructior</w:t>
-      </w:r>
+      <w:proofErr w:type="spellStart"/>
+      <w:r>
+        <w:rPr>
+          <w:color w:val="4D4D4D"/>
+        </w:rPr>
+        <w:t>Eu</w:t>
+      </w:r>
+      <w:proofErr w:type="spellEnd"/>
+      <w:r>
+        <w:rPr>
+          <w:color w:val="4D4D4D"/>
+        </w:rPr>
+        <w:t xml:space="preserve"> </w:t>
+      </w:r>
+      <w:proofErr w:type="spellStart"/>
+      <w:r>
+        <w:rPr>
+          <w:color w:val="4D4D4D"/>
+        </w:rPr>
+        <w:t>eripuit</w:t>
+      </w:r>
+      <w:proofErr w:type="spellEnd"/>
+      <w:r>
+        <w:rPr>
+          <w:color w:val="4D4D4D"/>
+        </w:rPr>
+        <w:t xml:space="preserve"> </w:t>
+      </w:r>
+      <w:proofErr w:type="spellStart"/>
+      <w:r>
+        <w:rPr>
+          <w:color w:val="4D4D4D"/>
+        </w:rPr>
+        <w:t>albucius</w:t>
+      </w:r>
+      <w:proofErr w:type="spellEnd"/>
+      <w:r>
+        <w:rPr>
+          <w:color w:val="4D4D4D"/>
+        </w:rPr>
+        <w:t xml:space="preserve"> his, </w:t>
+      </w:r>
+      <w:proofErr w:type="spellStart"/>
+      <w:r>
+        <w:rPr>
+          <w:color w:val="4D4D4D"/>
+        </w:rPr>
+        <w:t>porro</w:t>
+      </w:r>
+      <w:proofErr w:type="spellEnd"/>
+      <w:r>
+        <w:rPr>
+          <w:color w:val="4D4D4D"/>
+        </w:rPr>
+        <w:t xml:space="preserve"> </w:t>
+      </w:r>
+      <w:proofErr w:type="spellStart"/>
+      <w:r>
+        <w:rPr>
+          <w:color w:val="4D4D4D"/>
+        </w:rPr>
+        <w:t>expetendis</w:t>
+      </w:r>
+      <w:proofErr w:type="spellEnd"/>
+      <w:r>
+        <w:rPr>
+          <w:color w:val="4D4D4D"/>
+        </w:rPr>
+        <w:t xml:space="preserve"> </w:t>
+      </w:r>
+      <w:proofErr w:type="spellStart"/>
+      <w:r>
+        <w:rPr>
+          <w:color w:val="4D4D4D"/>
+        </w:rPr>
+        <w:t>instructior</w:t>
+      </w:r>
+      <w:proofErr w:type="spellEnd"/>
     </w:p>
     <w:p>
       <w:pPr>
@@ -2505,39 +3564,41 @@
         </w:rPr>
         <w:tab/>
       </w:r>
-      <w:hyperlink r:id="rId13">
-        <w:r>
-          <w:rPr>
-            <w:b/>
-            <w:color w:val="4D4D4D"/>
-            <w:w w:val="87"/>
-          </w:rPr>
-          <w:t>T</w:t>
-        </w:r>
-        <w:r>
-          <w:rPr>
-            <w:b/>
-            <w:color w:val="4D4D4D"/>
-            <w:w w:val="87"/>
-          </w:rPr>
-          <w:t>emporibus</w:t>
-        </w:r>
-        <w:r>
-          <w:rPr>
-            <w:b/>
-            <w:color w:val="4D4D4D"/>
-            <w:spacing w:val="13"/>
-            <w:w w:val="87"/>
-          </w:rPr>
-          <w:t xml:space="preserve"> </w:t>
-        </w:r>
-        <w:r>
-          <w:rPr>
-            <w:color w:val="4D4D4D"/>
-          </w:rPr>
-          <w:t>|</w:t>
-        </w:r>
-      </w:hyperlink>
+      <w:bookmarkStart w:id="0" w:name="_GoBack"/>
+      <w:bookmarkEnd w:id="0"/>
+      <w:proofErr w:type="spellStart"/>
+      <w:r>
+        <w:rPr>
+          <w:b/>
+          <w:color w:val="4D4D4D"/>
+          <w:w w:val="87"/>
+        </w:rPr>
+        <w:t>T</w:t>
+      </w:r>
+      <w:r>
+        <w:rPr>
+          <w:b/>
+          <w:color w:val="4D4D4D"/>
+          <w:w w:val="87"/>
+        </w:rPr>
+        <w:t>emporibus</w:t>
+      </w:r>
+      <w:proofErr w:type="spellEnd"/>
+      <w:r>
+        <w:rPr>
+          <w:b/>
+          <w:color w:val="4D4D4D"/>
+          <w:spacing w:val="13"/>
+          <w:w w:val="87"/>
+        </w:rPr>
+        <w:t xml:space="preserve"> </w:t>
+      </w:r>
+      <w:r>
+        <w:rPr>
+          <w:color w:val="4D4D4D"/>
+        </w:rPr>
+        <w:t>|</w:t>
+      </w:r>
       <w:r>
         <w:rPr>
           <w:color w:val="4D4D4D"/>
@@ -2559,8 +3620,54 @@
           <w:color w:val="999999"/>
           <w:w w:val="84"/>
         </w:rPr>
-        <w:t>u fuisset signiferumque vix</w:t>
-      </w:r>
+        <w:t xml:space="preserve">u </w:t>
+      </w:r>
+      <w:proofErr w:type="spellStart"/>
+      <w:r>
+        <w:rPr>
+          <w:b/>
+          <w:color w:val="999999"/>
+          <w:w w:val="84"/>
+        </w:rPr>
+        <w:t>fuisset</w:t>
+      </w:r>
+      <w:proofErr w:type="spellEnd"/>
+      <w:r>
+        <w:rPr>
+          <w:b/>
+          <w:color w:val="999999"/>
+          <w:w w:val="84"/>
+        </w:rPr>
+        <w:t xml:space="preserve"> </w:t>
+      </w:r>
+      <w:proofErr w:type="spellStart"/>
+      <w:r>
+        <w:rPr>
+          <w:b/>
+          <w:color w:val="999999"/>
+          <w:w w:val="84"/>
+        </w:rPr>
+        <w:t>signiferumque</w:t>
+      </w:r>
+      <w:proofErr w:type="spellEnd"/>
+      <w:r>
+        <w:rPr>
+          <w:b/>
+          <w:color w:val="999999"/>
+          <w:w w:val="84"/>
+        </w:rPr>
+        <w:t xml:space="preserve"> </w:t>
+      </w:r>
+      <w:proofErr w:type="spellStart"/>
+      <w:r>
+        <w:rPr>
+          <w:b/>
+          <w:color w:val="999999"/>
+          <w:w w:val="84"/>
+        </w:rPr>
+        <w:t>vix</w:t>
+      </w:r>
+      <w:proofErr w:type="spellEnd"/>
       <w:r>
         <w:rPr>
           <w:b/>
@@ -2600,12 +3707,84 @@
           <w:numId w:val="7"/>
         </w:numPr>
       </w:pPr>
-      <w:r>
-        <w:rPr>
-          <w:color w:val="4D4D4D"/>
-        </w:rPr>
-        <w:t>Eu eripuit albucius his, porro expetendis instructior</w:t>
-      </w:r>
+      <w:proofErr w:type="spellStart"/>
+      <w:r>
+        <w:rPr>
+          <w:color w:val="4D4D4D"/>
+        </w:rPr>
+        <w:t>Eu</w:t>
+      </w:r>
+      <w:proofErr w:type="spellEnd"/>
+      <w:r>
+        <w:rPr>
+          <w:color w:val="4D4D4D"/>
+        </w:rPr>
+        <w:t xml:space="preserve"> </w:t>
+      </w:r>
+      <w:proofErr w:type="spellStart"/>
+      <w:r>
+        <w:rPr>
+          <w:color w:val="4D4D4D"/>
+        </w:rPr>
+        <w:t>eripuit</w:t>
+      </w:r>
+      <w:proofErr w:type="spellEnd"/>
+      <w:r>
+        <w:rPr>
+          <w:color w:val="4D4D4D"/>
+        </w:rPr>
+        <w:t xml:space="preserve"> </w:t>
+      </w:r>
+      <w:proofErr w:type="spellStart"/>
+      <w:r>
+        <w:rPr>
+          <w:color w:val="4D4D4D"/>
+        </w:rPr>
+        <w:t>albucius</w:t>
+      </w:r>
+      <w:proofErr w:type="spellEnd"/>
+      <w:r>
+        <w:rPr>
+          <w:color w:val="4D4D4D"/>
+        </w:rPr>
+        <w:t xml:space="preserve"> his, </w:t>
+      </w:r>
+      <w:proofErr w:type="spellStart"/>
+      <w:r>
+        <w:rPr>
+          <w:color w:val="4D4D4D"/>
+        </w:rPr>
+        <w:t>porro</w:t>
+      </w:r>
+      <w:proofErr w:type="spellEnd"/>
+      <w:r>
+        <w:rPr>
+          <w:color w:val="4D4D4D"/>
+        </w:rPr>
+        <w:t xml:space="preserve"> </w:t>
+      </w:r>
+      <w:proofErr w:type="spellStart"/>
+      <w:r>
+        <w:rPr>
+          <w:color w:val="4D4D4D"/>
+        </w:rPr>
+        <w:t>expetendis</w:t>
+      </w:r>
+      <w:proofErr w:type="spellEnd"/>
+      <w:r>
+        <w:rPr>
+          <w:color w:val="4D4D4D"/>
+        </w:rPr>
+        <w:t xml:space="preserve"> </w:t>
+      </w:r>
+      <w:proofErr w:type="spellStart"/>
+      <w:r>
+        <w:rPr>
+          <w:color w:val="4D4D4D"/>
+        </w:rPr>
+        <w:t>instructior</w:t>
+      </w:r>
+      <w:proofErr w:type="spellEnd"/>
     </w:p>
     <w:p>
       <w:pPr>
@@ -2615,12 +3794,84 @@
           <w:numId w:val="7"/>
         </w:numPr>
       </w:pPr>
-      <w:r>
-        <w:rPr>
-          <w:color w:val="4D4D4D"/>
-        </w:rPr>
-        <w:t>Eu eripuit albucius his, porro expetendis instructior</w:t>
-      </w:r>
+      <w:proofErr w:type="spellStart"/>
+      <w:r>
+        <w:rPr>
+          <w:color w:val="4D4D4D"/>
+        </w:rPr>
+        <w:t>Eu</w:t>
+      </w:r>
+      <w:proofErr w:type="spellEnd"/>
+      <w:r>
+        <w:rPr>
+          <w:color w:val="4D4D4D"/>
+        </w:rPr>
+        <w:t xml:space="preserve"> </w:t>
+      </w:r>
+      <w:proofErr w:type="spellStart"/>
+      <w:r>
+        <w:rPr>
+          <w:color w:val="4D4D4D"/>
+        </w:rPr>
+        <w:t>eripuit</w:t>
+      </w:r>
+      <w:proofErr w:type="spellEnd"/>
+      <w:r>
+        <w:rPr>
+          <w:color w:val="4D4D4D"/>
+        </w:rPr>
+        <w:t xml:space="preserve"> </w:t>
+      </w:r>
+      <w:proofErr w:type="spellStart"/>
+      <w:r>
+        <w:rPr>
+          <w:color w:val="4D4D4D"/>
+        </w:rPr>
+        <w:t>albucius</w:t>
+      </w:r>
+      <w:proofErr w:type="spellEnd"/>
+      <w:r>
+        <w:rPr>
+          <w:color w:val="4D4D4D"/>
+        </w:rPr>
+        <w:t xml:space="preserve"> his, </w:t>
+      </w:r>
+      <w:proofErr w:type="spellStart"/>
+      <w:r>
+        <w:rPr>
+          <w:color w:val="4D4D4D"/>
+        </w:rPr>
+        <w:t>porro</w:t>
+      </w:r>
+      <w:proofErr w:type="spellEnd"/>
+      <w:r>
+        <w:rPr>
+          <w:color w:val="4D4D4D"/>
+        </w:rPr>
+        <w:t xml:space="preserve"> </w:t>
+      </w:r>
+      <w:proofErr w:type="spellStart"/>
+      <w:r>
+        <w:rPr>
+          <w:color w:val="4D4D4D"/>
+        </w:rPr>
+        <w:t>expetendis</w:t>
+      </w:r>
+      <w:proofErr w:type="spellEnd"/>
+      <w:r>
+        <w:rPr>
+          <w:color w:val="4D4D4D"/>
+        </w:rPr>
+        <w:t xml:space="preserve"> </w:t>
+      </w:r>
+      <w:proofErr w:type="spellStart"/>
+      <w:r>
+        <w:rPr>
+          <w:color w:val="4D4D4D"/>
+        </w:rPr>
+        <w:t>instructior</w:t>
+      </w:r>
+      <w:proofErr w:type="spellEnd"/>
     </w:p>
     <w:p>
       <w:pPr>
@@ -2630,12 +3881,84 @@
           <w:numId w:val="7"/>
         </w:numPr>
       </w:pPr>
-      <w:r>
-        <w:rPr>
-          <w:color w:val="4D4D4D"/>
-        </w:rPr>
-        <w:t>Eu eripuit albucius his, porro expetendis instructior</w:t>
-      </w:r>
+      <w:proofErr w:type="spellStart"/>
+      <w:r>
+        <w:rPr>
+          <w:color w:val="4D4D4D"/>
+        </w:rPr>
+        <w:t>Eu</w:t>
+      </w:r>
+      <w:proofErr w:type="spellEnd"/>
+      <w:r>
+        <w:rPr>
+          <w:color w:val="4D4D4D"/>
+        </w:rPr>
+        <w:t xml:space="preserve"> </w:t>
+      </w:r>
+      <w:proofErr w:type="spellStart"/>
+      <w:r>
+        <w:rPr>
+          <w:color w:val="4D4D4D"/>
+        </w:rPr>
+        <w:t>eripuit</w:t>
+      </w:r>
+      <w:proofErr w:type="spellEnd"/>
+      <w:r>
+        <w:rPr>
+          <w:color w:val="4D4D4D"/>
+        </w:rPr>
+        <w:t xml:space="preserve"> </w:t>
+      </w:r>
+      <w:proofErr w:type="spellStart"/>
+      <w:r>
+        <w:rPr>
+          <w:color w:val="4D4D4D"/>
+        </w:rPr>
+        <w:t>albucius</w:t>
+      </w:r>
+      <w:proofErr w:type="spellEnd"/>
+      <w:r>
+        <w:rPr>
+          <w:color w:val="4D4D4D"/>
+        </w:rPr>
+        <w:t xml:space="preserve"> his, </w:t>
+      </w:r>
+      <w:proofErr w:type="spellStart"/>
+      <w:r>
+        <w:rPr>
+          <w:color w:val="4D4D4D"/>
+        </w:rPr>
+        <w:t>porro</w:t>
+      </w:r>
+      <w:proofErr w:type="spellEnd"/>
+      <w:r>
+        <w:rPr>
+          <w:color w:val="4D4D4D"/>
+        </w:rPr>
+        <w:t xml:space="preserve"> </w:t>
+      </w:r>
+      <w:proofErr w:type="spellStart"/>
+      <w:r>
+        <w:rPr>
+          <w:color w:val="4D4D4D"/>
+        </w:rPr>
+        <w:t>expetendis</w:t>
+      </w:r>
+      <w:proofErr w:type="spellEnd"/>
+      <w:r>
+        <w:rPr>
+          <w:color w:val="4D4D4D"/>
+        </w:rPr>
+        <w:t xml:space="preserve"> </w:t>
+      </w:r>
+      <w:proofErr w:type="spellStart"/>
+      <w:r>
+        <w:rPr>
+          <w:color w:val="4D4D4D"/>
+        </w:rPr>
+        <w:t>instructior</w:t>
+      </w:r>
+      <w:proofErr w:type="spellEnd"/>
     </w:p>
     <w:p>
       <w:pPr>
@@ -2667,6 +3990,7 @@
           <w:szCs w:val="34"/>
         </w:rPr>
       </w:pPr>
+      <w:proofErr w:type="gramStart"/>
       <w:r>
         <w:rPr>
           <w:b/>
@@ -2695,6 +4019,7 @@
         </w:rPr>
         <w:t>tion</w:t>
       </w:r>
+      <w:proofErr w:type="gramEnd"/>
     </w:p>
     <w:p>
       <w:pPr>
@@ -2736,13 +4061,23 @@
         </w:rPr>
         <w:t xml:space="preserve"> </w:t>
       </w:r>
+      <w:proofErr w:type="spellStart"/>
       <w:r>
         <w:rPr>
           <w:b/>
           <w:color w:val="4D4D4D"/>
           <w:w w:val="69"/>
         </w:rPr>
-        <w:t>Eripuit Lorem</w:t>
+        <w:t>Eripuit</w:t>
+      </w:r>
+      <w:proofErr w:type="spellEnd"/>
+      <w:r>
+        <w:rPr>
+          <w:b/>
+          <w:color w:val="4D4D4D"/>
+          <w:w w:val="69"/>
+        </w:rPr>
+        <w:t xml:space="preserve"> Lorem</w:t>
       </w:r>
       <w:r>
         <w:rPr>
@@ -2767,6 +4102,7 @@
         </w:rPr>
         <w:t xml:space="preserve">                              </w:t>
       </w:r>
+      <w:proofErr w:type="spellStart"/>
       <w:r>
         <w:rPr>
           <w:color w:val="999999"/>
@@ -2774,6 +4110,7 @@
         </w:rPr>
         <w:t>Lorem</w:t>
       </w:r>
+      <w:proofErr w:type="spellEnd"/>
       <w:r>
         <w:rPr>
           <w:color w:val="999999"/>
@@ -2837,6 +4174,7 @@
         </w:rPr>
         <w:t xml:space="preserve"> </w:t>
       </w:r>
+      <w:proofErr w:type="spellStart"/>
       <w:r>
         <w:rPr>
           <w:color w:val="999999"/>
@@ -2844,6 +4182,7 @@
         </w:rPr>
         <w:t>Sensibus</w:t>
       </w:r>
+      <w:proofErr w:type="spellEnd"/>
       <w:r>
         <w:rPr>
           <w:color w:val="999999"/>
@@ -2874,12 +4213,84 @@
           <w:numId w:val="7"/>
         </w:numPr>
       </w:pPr>
-      <w:r>
-        <w:rPr>
-          <w:color w:val="4D4D4D"/>
-        </w:rPr>
-        <w:t>Eu eripuit albucius his, porro expetendis instructior</w:t>
-      </w:r>
+      <w:proofErr w:type="spellStart"/>
+      <w:r>
+        <w:rPr>
+          <w:color w:val="4D4D4D"/>
+        </w:rPr>
+        <w:t>Eu</w:t>
+      </w:r>
+      <w:proofErr w:type="spellEnd"/>
+      <w:r>
+        <w:rPr>
+          <w:color w:val="4D4D4D"/>
+        </w:rPr>
+        <w:t xml:space="preserve"> </w:t>
+      </w:r>
+      <w:proofErr w:type="spellStart"/>
+      <w:r>
+        <w:rPr>
+          <w:color w:val="4D4D4D"/>
+        </w:rPr>
+        <w:t>eripuit</w:t>
+      </w:r>
+      <w:proofErr w:type="spellEnd"/>
+      <w:r>
+        <w:rPr>
+          <w:color w:val="4D4D4D"/>
+        </w:rPr>
+        <w:t xml:space="preserve"> </w:t>
+      </w:r>
+      <w:proofErr w:type="spellStart"/>
+      <w:r>
+        <w:rPr>
+          <w:color w:val="4D4D4D"/>
+        </w:rPr>
+        <w:t>albucius</w:t>
+      </w:r>
+      <w:proofErr w:type="spellEnd"/>
+      <w:r>
+        <w:rPr>
+          <w:color w:val="4D4D4D"/>
+        </w:rPr>
+        <w:t xml:space="preserve"> his, </w:t>
+      </w:r>
+      <w:proofErr w:type="spellStart"/>
+      <w:r>
+        <w:rPr>
+          <w:color w:val="4D4D4D"/>
+        </w:rPr>
+        <w:t>porro</w:t>
+      </w:r>
+      <w:proofErr w:type="spellEnd"/>
+      <w:r>
+        <w:rPr>
+          <w:color w:val="4D4D4D"/>
+        </w:rPr>
+        <w:t xml:space="preserve"> </w:t>
+      </w:r>
+      <w:proofErr w:type="spellStart"/>
+      <w:r>
+        <w:rPr>
+          <w:color w:val="4D4D4D"/>
+        </w:rPr>
+        <w:t>expetendis</w:t>
+      </w:r>
+      <w:proofErr w:type="spellEnd"/>
+      <w:r>
+        <w:rPr>
+          <w:color w:val="4D4D4D"/>
+        </w:rPr>
+        <w:t xml:space="preserve"> </w:t>
+      </w:r>
+      <w:proofErr w:type="spellStart"/>
+      <w:r>
+        <w:rPr>
+          <w:color w:val="4D4D4D"/>
+        </w:rPr>
+        <w:t>instructior</w:t>
+      </w:r>
+      <w:proofErr w:type="spellEnd"/>
     </w:p>
     <w:p>
       <w:pPr>
@@ -2889,12 +4300,70 @@
           <w:numId w:val="7"/>
         </w:numPr>
       </w:pPr>
-      <w:r>
-        <w:rPr>
-          <w:color w:val="4D4D4D"/>
-        </w:rPr>
-        <w:t>Inermis rationibus per ex, fastidii patrioque id eum</w:t>
-      </w:r>
+      <w:proofErr w:type="spellStart"/>
+      <w:r>
+        <w:rPr>
+          <w:color w:val="4D4D4D"/>
+        </w:rPr>
+        <w:t>Inermis</w:t>
+      </w:r>
+      <w:proofErr w:type="spellEnd"/>
+      <w:r>
+        <w:rPr>
+          <w:color w:val="4D4D4D"/>
+        </w:rPr>
+        <w:t xml:space="preserve"> </w:t>
+      </w:r>
+      <w:proofErr w:type="spellStart"/>
+      <w:r>
+        <w:rPr>
+          <w:color w:val="4D4D4D"/>
+        </w:rPr>
+        <w:t>rationibus</w:t>
+      </w:r>
+      <w:proofErr w:type="spellEnd"/>
+      <w:r>
+        <w:rPr>
+          <w:color w:val="4D4D4D"/>
+        </w:rPr>
+        <w:t xml:space="preserve"> per ex, </w:t>
+      </w:r>
+      <w:proofErr w:type="spellStart"/>
+      <w:r>
+        <w:rPr>
+          <w:color w:val="4D4D4D"/>
+        </w:rPr>
+        <w:t>fastidii</w:t>
+      </w:r>
+      <w:proofErr w:type="spellEnd"/>
+      <w:r>
+        <w:rPr>
+          <w:color w:val="4D4D4D"/>
+        </w:rPr>
+        <w:t xml:space="preserve"> </w:t>
+      </w:r>
+      <w:proofErr w:type="spellStart"/>
+      <w:r>
+        <w:rPr>
+          <w:color w:val="4D4D4D"/>
+        </w:rPr>
+        <w:t>patrioque</w:t>
+      </w:r>
+      <w:proofErr w:type="spellEnd"/>
+      <w:r>
+        <w:rPr>
+          <w:color w:val="4D4D4D"/>
+        </w:rPr>
+        <w:t xml:space="preserve"> id </w:t>
+      </w:r>
+      <w:proofErr w:type="spellStart"/>
+      <w:r>
+        <w:rPr>
+          <w:color w:val="4D4D4D"/>
+        </w:rPr>
+        <w:t>eum</w:t>
+      </w:r>
+      <w:proofErr w:type="spellEnd"/>
     </w:p>
     <w:p>
       <w:pPr>
@@ -2942,6 +4411,7 @@
         </w:rPr>
         <w:t xml:space="preserve"> </w:t>
       </w:r>
+      <w:proofErr w:type="spellStart"/>
       <w:r>
         <w:rPr>
           <w:b/>
@@ -2950,6 +4420,8 @@
         </w:rPr>
         <w:t>Fastidii</w:t>
       </w:r>
+      <w:proofErr w:type="spellEnd"/>
+      <w:proofErr w:type="gramStart"/>
       <w:r>
         <w:rPr>
           <w:color w:val="4D4D4D"/>
@@ -2971,6 +4443,7 @@
         </w:rPr>
         <w:t>ipsum</w:t>
       </w:r>
+      <w:proofErr w:type="gramEnd"/>
       <w:r>
         <w:rPr>
           <w:color w:val="4D4D4D"/>
@@ -3149,12 +4622,84 @@
           <w:numId w:val="7"/>
         </w:numPr>
       </w:pPr>
-      <w:r>
-        <w:rPr>
-          <w:color w:val="4D4D4D"/>
-        </w:rPr>
-        <w:t>Eu eripuit albucius his, porro expetendis instructior</w:t>
-      </w:r>
+      <w:proofErr w:type="spellStart"/>
+      <w:r>
+        <w:rPr>
+          <w:color w:val="4D4D4D"/>
+        </w:rPr>
+        <w:t>Eu</w:t>
+      </w:r>
+      <w:proofErr w:type="spellEnd"/>
+      <w:r>
+        <w:rPr>
+          <w:color w:val="4D4D4D"/>
+        </w:rPr>
+        <w:t xml:space="preserve"> </w:t>
+      </w:r>
+      <w:proofErr w:type="spellStart"/>
+      <w:r>
+        <w:rPr>
+          <w:color w:val="4D4D4D"/>
+        </w:rPr>
+        <w:t>eripuit</w:t>
+      </w:r>
+      <w:proofErr w:type="spellEnd"/>
+      <w:r>
+        <w:rPr>
+          <w:color w:val="4D4D4D"/>
+        </w:rPr>
+        <w:t xml:space="preserve"> </w:t>
+      </w:r>
+      <w:proofErr w:type="spellStart"/>
+      <w:r>
+        <w:rPr>
+          <w:color w:val="4D4D4D"/>
+        </w:rPr>
+        <w:t>albucius</w:t>
+      </w:r>
+      <w:proofErr w:type="spellEnd"/>
+      <w:r>
+        <w:rPr>
+          <w:color w:val="4D4D4D"/>
+        </w:rPr>
+        <w:t xml:space="preserve"> his, </w:t>
+      </w:r>
+      <w:proofErr w:type="spellStart"/>
+      <w:r>
+        <w:rPr>
+          <w:color w:val="4D4D4D"/>
+        </w:rPr>
+        <w:t>porro</w:t>
+      </w:r>
+      <w:proofErr w:type="spellEnd"/>
+      <w:r>
+        <w:rPr>
+          <w:color w:val="4D4D4D"/>
+        </w:rPr>
+        <w:t xml:space="preserve"> </w:t>
+      </w:r>
+      <w:proofErr w:type="spellStart"/>
+      <w:r>
+        <w:rPr>
+          <w:color w:val="4D4D4D"/>
+        </w:rPr>
+        <w:t>expetendis</w:t>
+      </w:r>
+      <w:proofErr w:type="spellEnd"/>
+      <w:r>
+        <w:rPr>
+          <w:color w:val="4D4D4D"/>
+        </w:rPr>
+        <w:t xml:space="preserve"> </w:t>
+      </w:r>
+      <w:proofErr w:type="spellStart"/>
+      <w:r>
+        <w:rPr>
+          <w:color w:val="4D4D4D"/>
+        </w:rPr>
+        <w:t>instructior</w:t>
+      </w:r>
+      <w:proofErr w:type="spellEnd"/>
     </w:p>
     <w:p>
       <w:pPr>
@@ -3164,12 +4709,70 @@
           <w:numId w:val="7"/>
         </w:numPr>
       </w:pPr>
-      <w:r>
-        <w:rPr>
-          <w:color w:val="4D4D4D"/>
-        </w:rPr>
-        <w:t>Inermis rationibus per ex, fastidii patrioque id eum</w:t>
-      </w:r>
+      <w:proofErr w:type="spellStart"/>
+      <w:r>
+        <w:rPr>
+          <w:color w:val="4D4D4D"/>
+        </w:rPr>
+        <w:t>Inermis</w:t>
+      </w:r>
+      <w:proofErr w:type="spellEnd"/>
+      <w:r>
+        <w:rPr>
+          <w:color w:val="4D4D4D"/>
+        </w:rPr>
+        <w:t xml:space="preserve"> </w:t>
+      </w:r>
+      <w:proofErr w:type="spellStart"/>
+      <w:r>
+        <w:rPr>
+          <w:color w:val="4D4D4D"/>
+        </w:rPr>
+        <w:t>rationibus</w:t>
+      </w:r>
+      <w:proofErr w:type="spellEnd"/>
+      <w:r>
+        <w:rPr>
+          <w:color w:val="4D4D4D"/>
+        </w:rPr>
+        <w:t xml:space="preserve"> per ex, </w:t>
+      </w:r>
+      <w:proofErr w:type="spellStart"/>
+      <w:r>
+        <w:rPr>
+          <w:color w:val="4D4D4D"/>
+        </w:rPr>
+        <w:t>fastidii</w:t>
+      </w:r>
+      <w:proofErr w:type="spellEnd"/>
+      <w:r>
+        <w:rPr>
+          <w:color w:val="4D4D4D"/>
+        </w:rPr>
+        <w:t xml:space="preserve"> </w:t>
+      </w:r>
+      <w:proofErr w:type="spellStart"/>
+      <w:r>
+        <w:rPr>
+          <w:color w:val="4D4D4D"/>
+        </w:rPr>
+        <w:t>patrioque</w:t>
+      </w:r>
+      <w:proofErr w:type="spellEnd"/>
+      <w:r>
+        <w:rPr>
+          <w:color w:val="4D4D4D"/>
+        </w:rPr>
+        <w:t xml:space="preserve"> id </w:t>
+      </w:r>
+      <w:proofErr w:type="spellStart"/>
+      <w:r>
+        <w:rPr>
+          <w:color w:val="4D4D4D"/>
+        </w:rPr>
+        <w:t>eum</w:t>
+      </w:r>
+      <w:proofErr w:type="spellEnd"/>
     </w:p>
     <w:p/>
     <w:sectPr>

</xml_diff>